<commit_message>
added changes to arkitektuell översikt
</commit_message>
<xml_diff>
--- a/Dokument/arkitekturell-oversikt.docx
+++ b/Dokument/arkitekturell-oversikt.docx
@@ -8,24 +8,626 @@
         <w:keepLines/>
         <w:spacing w:before="360" w:after="120"/>
         <w:rPr>
+          <w:rFonts w:ascii="Arial" w:eastAsia="Georgia" w:hAnsi="Arial" w:cs="Georgia"/>
+          <w:sz w:val="32"/>
+          <w:szCs w:val="32"/>
+        </w:rPr>
+      </w:pPr>
+      <w:r>
+        <w:rPr>
+          <w:rFonts w:ascii="Arial" w:eastAsia="Georgia" w:hAnsi="Arial" w:cs="Georgia"/>
+          <w:sz w:val="32"/>
+          <w:szCs w:val="32"/>
+        </w:rPr>
+        <w:t xml:space="preserve">2. </w:t>
+      </w:r>
+      <w:proofErr w:type="spellStart"/>
+      <w:r>
+        <w:rPr>
+          <w:rFonts w:ascii="Arial" w:eastAsia="Georgia" w:hAnsi="Arial" w:cs="Georgia"/>
+          <w:sz w:val="32"/>
+          <w:szCs w:val="32"/>
+        </w:rPr>
+        <w:t>Arkitektuell</w:t>
+      </w:r>
+      <w:proofErr w:type="spellEnd"/>
+      <w:r>
+        <w:rPr>
+          <w:rFonts w:ascii="Arial" w:eastAsia="Georgia" w:hAnsi="Arial" w:cs="Georgia"/>
+          <w:sz w:val="32"/>
+          <w:szCs w:val="32"/>
+        </w:rPr>
+        <w:t xml:space="preserve"> översikt</w:t>
+      </w:r>
+    </w:p>
+    <w:p>
+      <w:pPr>
+        <w:keepNext/>
+        <w:keepLines/>
+        <w:spacing w:before="360" w:after="120"/>
+        <w:ind w:firstLine="709"/>
+      </w:pPr>
+      <w:r>
+        <w:t xml:space="preserve">Detta dokument specificerar arkitekturen av spelet </w:t>
+      </w:r>
+      <w:r>
+        <w:t>P</w:t>
+      </w:r>
+      <w:r>
+        <w:t>acman genom följande översikter:</w:t>
+      </w:r>
+    </w:p>
+    <w:p>
+      <w:pPr>
+        <w:keepNext/>
+        <w:keepLines/>
+        <w:spacing w:before="360" w:after="120"/>
+        <w:ind w:firstLine="709"/>
+      </w:pPr>
+      <w:proofErr w:type="spellStart"/>
+      <w:r>
+        <w:t>Användarfallsöversikt</w:t>
+      </w:r>
+      <w:proofErr w:type="spellEnd"/>
+      <w:r>
+        <w:t xml:space="preserve"> (</w:t>
+      </w:r>
+      <w:proofErr w:type="spellStart"/>
+      <w:r>
+        <w:t>Use</w:t>
+      </w:r>
+      <w:proofErr w:type="spellEnd"/>
+      <w:r>
+        <w:t xml:space="preserve"> </w:t>
+      </w:r>
+      <w:proofErr w:type="spellStart"/>
+      <w:r>
+        <w:t>case</w:t>
+      </w:r>
+      <w:proofErr w:type="spellEnd"/>
+      <w:r>
+        <w:t xml:space="preserve"> </w:t>
+      </w:r>
+      <w:proofErr w:type="spellStart"/>
+      <w:r>
+        <w:t>View</w:t>
+      </w:r>
+      <w:proofErr w:type="spellEnd"/>
+      <w:r>
+        <w:t>)</w:t>
+      </w:r>
+      <w:r>
+        <w:t>:</w:t>
+      </w:r>
+    </w:p>
+    <w:p>
+      <w:pPr>
+        <w:keepNext/>
+        <w:keepLines/>
+        <w:spacing w:before="360" w:after="120"/>
+        <w:ind w:firstLine="709"/>
+      </w:pPr>
+      <w:r>
+        <w:tab/>
+        <w:t xml:space="preserve">Målgrupp: Samtliga delaktiga aktörer i projektet, slutanvändaren inkluderat. </w:t>
+      </w:r>
+    </w:p>
+    <w:p>
+      <w:pPr>
+        <w:keepNext/>
+        <w:keepLines/>
+        <w:spacing w:before="360" w:after="120"/>
+        <w:ind w:left="1418"/>
+      </w:pPr>
+      <w:r>
+        <w:t>Avsett område</w:t>
+      </w:r>
+      <w:r>
+        <w:t>: Avsnittet beskriver de användarfall som utgör en betydande del för funktionen av det färdiga spelet. Detta avsnitt beskriver även de förväntningar som slutanvändaren kan tänkas ha på det färdiga spelet</w:t>
+      </w:r>
+      <w:r>
+        <w:t xml:space="preserve"> (</w:t>
+      </w:r>
+      <w:proofErr w:type="spellStart"/>
+      <w:r>
+        <w:t>Usecase</w:t>
+      </w:r>
+      <w:proofErr w:type="spellEnd"/>
+      <w:r>
+        <w:t xml:space="preserve"> bild från </w:t>
+      </w:r>
+      <w:proofErr w:type="spellStart"/>
+      <w:r>
+        <w:t>bouml</w:t>
+      </w:r>
+      <w:proofErr w:type="spellEnd"/>
+      <w:r>
+        <w:t xml:space="preserve">, utökade </w:t>
+      </w:r>
+      <w:proofErr w:type="spellStart"/>
+      <w:r>
+        <w:t>use</w:t>
+      </w:r>
+      <w:proofErr w:type="spellEnd"/>
+      <w:r>
+        <w:t xml:space="preserve"> </w:t>
+      </w:r>
+      <w:proofErr w:type="spellStart"/>
+      <w:r>
+        <w:t>case</w:t>
+      </w:r>
+      <w:proofErr w:type="spellEnd"/>
+      <w:r>
+        <w:t xml:space="preserve"> beskrivningar som vi gjorde till </w:t>
+      </w:r>
+      <w:proofErr w:type="spellStart"/>
+      <w:r>
+        <w:t>lab</w:t>
+      </w:r>
+      <w:proofErr w:type="spellEnd"/>
+      <w:r>
+        <w:t xml:space="preserve"> 3</w:t>
+      </w:r>
+      <w:r>
+        <w:t>)</w:t>
+      </w:r>
+      <w:r>
+        <w:t xml:space="preserve">. </w:t>
+      </w:r>
+    </w:p>
+    <w:p>
+      <w:pPr>
+        <w:keepNext/>
+        <w:keepLines/>
+        <w:spacing w:before="360" w:after="120"/>
+      </w:pPr>
+      <w:r>
+        <w:tab/>
+        <w:t>Teknisk lösningsöversikt</w:t>
+      </w:r>
+      <w:r>
+        <w:t xml:space="preserve"> (</w:t>
+      </w:r>
+      <w:proofErr w:type="spellStart"/>
+      <w:r>
+        <w:t>Logical</w:t>
+      </w:r>
+      <w:proofErr w:type="spellEnd"/>
+      <w:r>
+        <w:t xml:space="preserve"> </w:t>
+      </w:r>
+      <w:proofErr w:type="spellStart"/>
+      <w:r>
+        <w:t>view</w:t>
+      </w:r>
+      <w:proofErr w:type="spellEnd"/>
+      <w:r>
+        <w:t xml:space="preserve">, Data </w:t>
+      </w:r>
+      <w:proofErr w:type="spellStart"/>
+      <w:r>
+        <w:t>view</w:t>
+      </w:r>
+      <w:proofErr w:type="spellEnd"/>
+      <w:proofErr w:type="gramStart"/>
+      <w:r>
+        <w:t xml:space="preserve">) </w:t>
+      </w:r>
+      <w:r>
+        <w:t>:</w:t>
+      </w:r>
+      <w:proofErr w:type="gramEnd"/>
+    </w:p>
+    <w:p>
+      <w:pPr>
+        <w:keepNext/>
+        <w:keepLines/>
+        <w:spacing w:before="360" w:after="120"/>
+      </w:pPr>
+      <w:r>
+        <w:tab/>
+      </w:r>
+      <w:r>
+        <w:tab/>
+        <w:t>Målgrupp: Systemdesigners och utvecklare</w:t>
+      </w:r>
+      <w:r>
+        <w:t>.</w:t>
+      </w:r>
+    </w:p>
+    <w:p>
+      <w:pPr>
+        <w:keepNext/>
+        <w:keepLines/>
+        <w:spacing w:before="360" w:after="120"/>
+        <w:ind w:left="1417"/>
+      </w:pPr>
+      <w:r>
+        <w:t>Avsett område</w:t>
+      </w:r>
+      <w:r>
+        <w:t>: Funktionella krav på spelet: Visar hur man har för avsikt att realisera de krav som specificerats på spelet</w:t>
+      </w:r>
+      <w:r>
+        <w:t xml:space="preserve"> genom</w:t>
+      </w:r>
+      <w:r>
+        <w:t xml:space="preserve"> användarfallen</w:t>
+      </w:r>
+      <w:r>
+        <w:t xml:space="preserve"> och av uppdragsgivaren</w:t>
+      </w:r>
+      <w:r>
+        <w:t xml:space="preserve">. I detta avsnitt förklaras även hur spelets komponenter interagerar med varandra samt vilka konventioner som gäller vid designen av systemet. </w:t>
+      </w:r>
+      <w:r>
+        <w:t>(UML, DFD, Sekvensdiagram</w:t>
+      </w:r>
+      <w:r>
+        <w:t>, Avsnitt om felhantering, paketnamngivning etc.</w:t>
+      </w:r>
+      <w:r>
+        <w:t>)</w:t>
+      </w:r>
+      <w:r>
+        <w:t xml:space="preserve"> </w:t>
+      </w:r>
+    </w:p>
+    <w:p>
+      <w:pPr>
+        <w:keepNext/>
+        <w:keepLines/>
+        <w:spacing w:before="360" w:after="120"/>
+      </w:pPr>
+      <w:r>
+        <w:tab/>
+      </w:r>
+      <w:r>
+        <w:t>Distributions</w:t>
+      </w:r>
+      <w:r>
+        <w:t>översikt (</w:t>
+      </w:r>
+      <w:proofErr w:type="spellStart"/>
+      <w:r>
+        <w:t>Deploy</w:t>
+      </w:r>
+      <w:proofErr w:type="spellEnd"/>
+      <w:r>
+        <w:t>):</w:t>
+      </w:r>
+    </w:p>
+    <w:p>
+      <w:pPr>
+        <w:keepNext/>
+        <w:keepLines/>
+        <w:spacing w:before="360" w:after="120"/>
+      </w:pPr>
+      <w:r>
+        <w:tab/>
+      </w:r>
+      <w:r>
+        <w:tab/>
+        <w:t>Målgrupp: Distributörer av den digitala produkten</w:t>
+      </w:r>
+    </w:p>
+    <w:p>
+      <w:pPr>
+        <w:keepNext/>
+        <w:keepLines/>
+        <w:spacing w:before="360" w:after="120"/>
+        <w:ind w:left="1417"/>
+        <w:rPr>
           <w:rFonts w:hint="eastAsia"/>
         </w:rPr>
       </w:pPr>
       <w:r>
+        <w:t>Avsett område</w:t>
+      </w:r>
+      <w:r>
+        <w:t xml:space="preserve">: </w:t>
+      </w:r>
+      <w:r>
+        <w:t>Går igenom hur</w:t>
+      </w:r>
+      <w:r>
+        <w:t xml:space="preserve"> systemet är tänkt att distribueras och vilka </w:t>
+      </w:r>
+      <w:r>
+        <w:t>krav som ställs på den aktuella miljön (dr</w:t>
+      </w:r>
+      <w:r>
+        <w:t>i</w:t>
+      </w:r>
+      <w:r>
+        <w:t>ftaspekter</w:t>
+      </w:r>
+      <w:r>
+        <w:t xml:space="preserve">, </w:t>
+      </w:r>
+      <w:proofErr w:type="spellStart"/>
+      <w:r>
+        <w:t>Deploy</w:t>
+      </w:r>
+      <w:proofErr w:type="spellEnd"/>
+      <w:r>
+        <w:t xml:space="preserve"> diagram</w:t>
+      </w:r>
+      <w:r>
+        <w:t xml:space="preserve">). </w:t>
+      </w:r>
+    </w:p>
+    <w:p>
+      <w:pPr>
+        <w:spacing w:before="360" w:after="120"/>
+        <w:rPr>
+          <w:rFonts w:hint="eastAsia"/>
+        </w:rPr>
+      </w:pPr>
+      <w:r>
+        <w:rPr>
+          <w:rFonts w:ascii="Arial" w:eastAsia="Georgia" w:hAnsi="Arial" w:cs="Georgia"/>
+          <w:sz w:val="28"/>
+          <w:szCs w:val="28"/>
+        </w:rPr>
+        <w:tab/>
+        <w:t xml:space="preserve">2.1 </w:t>
+      </w:r>
+      <w:proofErr w:type="spellStart"/>
+      <w:r>
+        <w:rPr>
+          <w:rFonts w:ascii="Arial" w:eastAsia="Georgia" w:hAnsi="Arial" w:cs="Georgia"/>
+          <w:sz w:val="28"/>
+          <w:szCs w:val="28"/>
+        </w:rPr>
+        <w:t>Use</w:t>
+      </w:r>
+      <w:proofErr w:type="spellEnd"/>
+      <w:r>
+        <w:rPr>
+          <w:rFonts w:ascii="Arial" w:eastAsia="Georgia" w:hAnsi="Arial" w:cs="Georgia"/>
+          <w:sz w:val="28"/>
+          <w:szCs w:val="28"/>
+        </w:rPr>
+        <w:t xml:space="preserve">-Case </w:t>
+      </w:r>
+      <w:proofErr w:type="spellStart"/>
+      <w:r>
+        <w:rPr>
+          <w:rFonts w:ascii="Arial" w:eastAsia="Georgia" w:hAnsi="Arial" w:cs="Georgia"/>
+          <w:sz w:val="28"/>
+          <w:szCs w:val="28"/>
+        </w:rPr>
+        <w:t>View</w:t>
+      </w:r>
+      <w:proofErr w:type="spellEnd"/>
+    </w:p>
+    <w:p>
+      <w:pPr>
+        <w:spacing w:before="360" w:after="120"/>
+        <w:rPr>
+          <w:rFonts w:hint="eastAsia"/>
+        </w:rPr>
+      </w:pPr>
+      <w:r>
+        <w:rPr>
+          <w:rFonts w:ascii="Arial" w:eastAsia="Georgia" w:hAnsi="Arial" w:cs="Georgia"/>
+          <w:sz w:val="22"/>
+          <w:szCs w:val="22"/>
+        </w:rPr>
+        <w:tab/>
+        <w:t xml:space="preserve">Bilden visar en överblick på de </w:t>
+      </w:r>
+      <w:proofErr w:type="spellStart"/>
+      <w:r>
+        <w:rPr>
+          <w:rFonts w:ascii="Arial" w:eastAsia="Georgia" w:hAnsi="Arial" w:cs="Georgia"/>
+          <w:sz w:val="22"/>
+          <w:szCs w:val="22"/>
+        </w:rPr>
+        <w:t>Use</w:t>
+      </w:r>
+      <w:proofErr w:type="spellEnd"/>
+      <w:r>
+        <w:rPr>
+          <w:rFonts w:ascii="Arial" w:eastAsia="Georgia" w:hAnsi="Arial" w:cs="Georgia"/>
+          <w:sz w:val="22"/>
+          <w:szCs w:val="22"/>
+        </w:rPr>
+        <w:t xml:space="preserve">-Cases vi har i vår applikation där Spelaren är vår </w:t>
+      </w:r>
+      <w:proofErr w:type="spellStart"/>
+      <w:r>
+        <w:rPr>
+          <w:rFonts w:ascii="Arial" w:eastAsia="Georgia" w:hAnsi="Arial" w:cs="Georgia"/>
+          <w:sz w:val="22"/>
+          <w:szCs w:val="22"/>
+        </w:rPr>
+        <w:t>Actor</w:t>
+      </w:r>
+      <w:proofErr w:type="spellEnd"/>
+      <w:r>
+        <w:rPr>
+          <w:rFonts w:ascii="Arial" w:eastAsia="Georgia" w:hAnsi="Arial" w:cs="Georgia"/>
+          <w:sz w:val="22"/>
+          <w:szCs w:val="22"/>
+        </w:rPr>
+        <w:t xml:space="preserve"> </w:t>
+      </w:r>
+      <w:r>
+        <w:rPr>
+          <w:rFonts w:ascii="Arial" w:eastAsia="Georgia" w:hAnsi="Arial" w:cs="Georgia"/>
+          <w:sz w:val="22"/>
+          <w:szCs w:val="22"/>
+        </w:rPr>
+        <w:tab/>
+        <w:t xml:space="preserve">och </w:t>
+      </w:r>
+      <w:proofErr w:type="spellStart"/>
+      <w:r>
+        <w:rPr>
+          <w:rFonts w:ascii="Arial" w:eastAsia="Georgia" w:hAnsi="Arial" w:cs="Georgia"/>
+          <w:sz w:val="22"/>
+          <w:szCs w:val="22"/>
+        </w:rPr>
+        <w:t>LocalDB</w:t>
+      </w:r>
+      <w:proofErr w:type="spellEnd"/>
+      <w:r>
+        <w:rPr>
+          <w:rFonts w:ascii="Arial" w:eastAsia="Georgia" w:hAnsi="Arial" w:cs="Georgia"/>
+          <w:sz w:val="22"/>
+          <w:szCs w:val="22"/>
+        </w:rPr>
+        <w:t xml:space="preserve"> är de externa aktöre</w:t>
+      </w:r>
+      <w:r>
+        <w:rPr>
+          <w:rFonts w:ascii="Arial" w:eastAsia="Georgia" w:hAnsi="Arial" w:cs="Georgia"/>
+          <w:sz w:val="22"/>
+          <w:szCs w:val="22"/>
+        </w:rPr>
+        <w:t>rna</w:t>
+      </w:r>
+      <w:r>
+        <w:rPr>
+          <w:rFonts w:ascii="Arial" w:eastAsia="Georgia" w:hAnsi="Arial" w:cs="Georgia"/>
+          <w:sz w:val="22"/>
+          <w:szCs w:val="22"/>
+        </w:rPr>
+        <w:t xml:space="preserve">. Att kommunikationen mellan spelare och databas </w:t>
+      </w:r>
+      <w:r>
+        <w:rPr>
+          <w:rFonts w:ascii="Arial" w:eastAsia="Georgia" w:hAnsi="Arial" w:cs="Georgia"/>
+          <w:sz w:val="22"/>
+          <w:szCs w:val="22"/>
+        </w:rPr>
+        <w:tab/>
+        <w:t xml:space="preserve">fungerar felfritt är absolut </w:t>
+      </w:r>
+      <w:proofErr w:type="spellStart"/>
+      <w:r>
+        <w:rPr>
+          <w:rFonts w:ascii="Arial" w:eastAsia="Georgia" w:hAnsi="Arial" w:cs="Georgia"/>
+          <w:sz w:val="22"/>
+          <w:szCs w:val="22"/>
+        </w:rPr>
+        <w:t>prio</w:t>
+      </w:r>
+      <w:proofErr w:type="spellEnd"/>
+      <w:r>
+        <w:rPr>
+          <w:rFonts w:ascii="Arial" w:eastAsia="Georgia" w:hAnsi="Arial" w:cs="Georgia"/>
+          <w:sz w:val="22"/>
+          <w:szCs w:val="22"/>
+        </w:rPr>
+        <w:t xml:space="preserve"> - annars kan inga spel skapas, laddas eller sparas. Om </w:t>
+      </w:r>
+      <w:r>
+        <w:rPr>
+          <w:rFonts w:ascii="Arial" w:eastAsia="Georgia" w:hAnsi="Arial" w:cs="Georgia"/>
+          <w:sz w:val="22"/>
+          <w:szCs w:val="22"/>
+        </w:rPr>
+        <w:tab/>
+        <w:t xml:space="preserve">förbindelsen inte är aktiv är menyn det enda som kommer kunna visas och systemet </w:t>
+      </w:r>
+      <w:r>
+        <w:rPr>
+          <w:rFonts w:ascii="Arial" w:eastAsia="Georgia" w:hAnsi="Arial" w:cs="Georgia"/>
+          <w:sz w:val="22"/>
+          <w:szCs w:val="22"/>
+        </w:rPr>
+        <w:tab/>
+        <w:t>kommer inte kunna utföra något av valen.</w:t>
+      </w:r>
+    </w:p>
+    <w:p>
+      <w:pPr>
+        <w:spacing w:before="360" w:after="120"/>
+        <w:rPr>
+          <w:rFonts w:hint="eastAsia"/>
+        </w:rPr>
+      </w:pPr>
+      <w:r>
+        <w:rPr>
+          <w:rFonts w:ascii="Arial" w:eastAsia="Georgia" w:hAnsi="Arial" w:cs="Georgia"/>
+          <w:sz w:val="22"/>
+          <w:szCs w:val="22"/>
+        </w:rPr>
+        <w:tab/>
+        <w:t xml:space="preserve">Man kan även se var och vilka </w:t>
+      </w:r>
+      <w:proofErr w:type="spellStart"/>
+      <w:r>
+        <w:rPr>
+          <w:rFonts w:ascii="Arial" w:eastAsia="Georgia" w:hAnsi="Arial" w:cs="Georgia"/>
+          <w:sz w:val="22"/>
+          <w:szCs w:val="22"/>
+        </w:rPr>
+        <w:t>Use</w:t>
+      </w:r>
+      <w:proofErr w:type="spellEnd"/>
+      <w:r>
+        <w:rPr>
+          <w:rFonts w:ascii="Arial" w:eastAsia="Georgia" w:hAnsi="Arial" w:cs="Georgia"/>
+          <w:sz w:val="22"/>
+          <w:szCs w:val="22"/>
+        </w:rPr>
+        <w:t xml:space="preserve">-Cases som inkluderar varandra i de olika scenariers </w:t>
+      </w:r>
+      <w:r>
+        <w:rPr>
+          <w:rFonts w:ascii="Arial" w:eastAsia="Georgia" w:hAnsi="Arial" w:cs="Georgia"/>
+          <w:sz w:val="22"/>
+          <w:szCs w:val="22"/>
+        </w:rPr>
+        <w:tab/>
+        <w:t xml:space="preserve">som finns, men även de som exkluderas (inte är beroende av ett tidigare </w:t>
+      </w:r>
+      <w:proofErr w:type="spellStart"/>
+      <w:r>
+        <w:rPr>
+          <w:rFonts w:ascii="Arial" w:eastAsia="Georgia" w:hAnsi="Arial" w:cs="Georgia"/>
+          <w:sz w:val="22"/>
+          <w:szCs w:val="22"/>
+        </w:rPr>
+        <w:t>case</w:t>
+      </w:r>
+      <w:proofErr w:type="spellEnd"/>
+      <w:r>
+        <w:rPr>
+          <w:rFonts w:ascii="Arial" w:eastAsia="Georgia" w:hAnsi="Arial" w:cs="Georgia"/>
+          <w:sz w:val="22"/>
+          <w:szCs w:val="22"/>
+        </w:rPr>
+        <w:t>).</w:t>
+      </w:r>
+    </w:p>
+    <w:p>
+      <w:pPr>
+        <w:spacing w:before="360" w:after="120"/>
+        <w:rPr>
+          <w:rFonts w:eastAsia="Georgia" w:cs="Georgia"/>
+        </w:rPr>
+      </w:pPr>
+      <w:r>
         <w:rPr>
           <w:noProof/>
         </w:rPr>
+        <w:lastRenderedPageBreak/>
         <w:drawing>
-          <wp:anchor distT="0" distB="0" distL="0" distR="0" simplePos="0" relativeHeight="6" behindDoc="0" locked="0" layoutInCell="1" allowOverlap="1" wp14:anchorId="539ECB4E">
+          <wp:anchor distT="0" distB="0" distL="0" distR="0" simplePos="0" relativeHeight="251659776" behindDoc="0" locked="0" layoutInCell="1" allowOverlap="1" wp14:anchorId="539ECB4E">
             <wp:simplePos x="0" y="0"/>
             <wp:positionH relativeFrom="page">
-              <wp:posOffset>1313180</wp:posOffset>
+              <wp:posOffset>1242060</wp:posOffset>
             </wp:positionH>
             <wp:positionV relativeFrom="page">
-              <wp:posOffset>4198620</wp:posOffset>
+              <wp:posOffset>868680</wp:posOffset>
             </wp:positionV>
             <wp:extent cx="4878070" cy="3851910"/>
-            <wp:effectExtent l="0" t="0" r="0" b="0"/>
+            <wp:effectExtent l="152400" t="152400" r="341630" b="339090"/>
             <wp:wrapSquare wrapText="bothSides"/>
             <wp:docPr id="1" name="BOUML_lab3.png"/>
             <wp:cNvGraphicFramePr/>
@@ -43,7 +645,7 @@
                   <pic:spPr>
                     <a:xfrm>
                       <a:off x="0" y="0"/>
-                      <a:ext cx="4877280" cy="3851280"/>
+                      <a:ext cx="4878070" cy="3851910"/>
                     </a:xfrm>
                     <a:prstGeom prst="rect">
                       <a:avLst/>
@@ -65,272 +667,6 @@
           </wp:anchor>
         </w:drawing>
       </w:r>
-      <w:r>
-        <w:rPr>
-          <w:rFonts w:ascii="Arial" w:eastAsia="Georgia" w:hAnsi="Arial" w:cs="Georgia"/>
-          <w:sz w:val="32"/>
-          <w:szCs w:val="32"/>
-        </w:rPr>
-        <w:t xml:space="preserve">2. </w:t>
-      </w:r>
-      <w:proofErr w:type="spellStart"/>
-      <w:r>
-        <w:rPr>
-          <w:rFonts w:ascii="Arial" w:eastAsia="Georgia" w:hAnsi="Arial" w:cs="Georgia"/>
-          <w:sz w:val="32"/>
-          <w:szCs w:val="32"/>
-        </w:rPr>
-        <w:t>Arkitekturell</w:t>
-      </w:r>
-      <w:proofErr w:type="spellEnd"/>
-      <w:r>
-        <w:rPr>
-          <w:rFonts w:ascii="Arial" w:eastAsia="Georgia" w:hAnsi="Arial" w:cs="Georgia"/>
-          <w:sz w:val="32"/>
-          <w:szCs w:val="32"/>
-        </w:rPr>
-        <w:t xml:space="preserve"> översikt</w:t>
-      </w:r>
-    </w:p>
-    <w:p>
-      <w:pPr>
-        <w:spacing w:before="360" w:after="120"/>
-        <w:rPr>
-          <w:rFonts w:hint="eastAsia"/>
-        </w:rPr>
-      </w:pPr>
-      <w:r>
-        <w:rPr>
-          <w:rFonts w:ascii="Arial" w:eastAsia="Georgia" w:hAnsi="Arial" w:cs="Georgia"/>
-          <w:sz w:val="28"/>
-          <w:szCs w:val="28"/>
-        </w:rPr>
-        <w:tab/>
-        <w:t xml:space="preserve">2.1 </w:t>
-      </w:r>
-      <w:proofErr w:type="spellStart"/>
-      <w:r>
-        <w:rPr>
-          <w:rFonts w:ascii="Arial" w:eastAsia="Georgia" w:hAnsi="Arial" w:cs="Georgia"/>
-          <w:sz w:val="28"/>
-          <w:szCs w:val="28"/>
-        </w:rPr>
-        <w:t>Use</w:t>
-      </w:r>
-      <w:proofErr w:type="spellEnd"/>
-      <w:r>
-        <w:rPr>
-          <w:rFonts w:ascii="Arial" w:eastAsia="Georgia" w:hAnsi="Arial" w:cs="Georgia"/>
-          <w:sz w:val="28"/>
-          <w:szCs w:val="28"/>
-        </w:rPr>
-        <w:t xml:space="preserve">-Case </w:t>
-      </w:r>
-      <w:proofErr w:type="spellStart"/>
-      <w:r>
-        <w:rPr>
-          <w:rFonts w:ascii="Arial" w:eastAsia="Georgia" w:hAnsi="Arial" w:cs="Georgia"/>
-          <w:sz w:val="28"/>
-          <w:szCs w:val="28"/>
-        </w:rPr>
-        <w:t>View</w:t>
-      </w:r>
-      <w:proofErr w:type="spellEnd"/>
-    </w:p>
-    <w:p>
-      <w:pPr>
-        <w:spacing w:before="360" w:after="120"/>
-        <w:rPr>
-          <w:rFonts w:hint="eastAsia"/>
-        </w:rPr>
-      </w:pPr>
-      <w:r>
-        <w:rPr>
-          <w:rFonts w:ascii="Arial" w:eastAsia="Georgia" w:hAnsi="Arial" w:cs="Georgia"/>
-          <w:sz w:val="22"/>
-          <w:szCs w:val="22"/>
-        </w:rPr>
-        <w:tab/>
-        <w:t xml:space="preserve">Bilden visar en överblick på de </w:t>
-      </w:r>
-      <w:proofErr w:type="spellStart"/>
-      <w:r>
-        <w:rPr>
-          <w:rFonts w:ascii="Arial" w:eastAsia="Georgia" w:hAnsi="Arial" w:cs="Georgia"/>
-          <w:sz w:val="22"/>
-          <w:szCs w:val="22"/>
-        </w:rPr>
-        <w:t>Use</w:t>
-      </w:r>
-      <w:proofErr w:type="spellEnd"/>
-      <w:r>
-        <w:rPr>
-          <w:rFonts w:ascii="Arial" w:eastAsia="Georgia" w:hAnsi="Arial" w:cs="Georgia"/>
-          <w:sz w:val="22"/>
-          <w:szCs w:val="22"/>
-        </w:rPr>
-        <w:t xml:space="preserve">-Cases vi har i vår applikation där Spelaren är vår </w:t>
-      </w:r>
-      <w:proofErr w:type="spellStart"/>
-      <w:r>
-        <w:rPr>
-          <w:rFonts w:ascii="Arial" w:eastAsia="Georgia" w:hAnsi="Arial" w:cs="Georgia"/>
-          <w:sz w:val="22"/>
-          <w:szCs w:val="22"/>
-        </w:rPr>
-        <w:t>Actor</w:t>
-      </w:r>
-      <w:proofErr w:type="spellEnd"/>
-      <w:r>
-        <w:rPr>
-          <w:rFonts w:ascii="Arial" w:eastAsia="Georgia" w:hAnsi="Arial" w:cs="Georgia"/>
-          <w:sz w:val="22"/>
-          <w:szCs w:val="22"/>
-        </w:rPr>
-        <w:t xml:space="preserve"> </w:t>
-      </w:r>
-      <w:r>
-        <w:rPr>
-          <w:rFonts w:ascii="Arial" w:eastAsia="Georgia" w:hAnsi="Arial" w:cs="Georgia"/>
-          <w:sz w:val="22"/>
-          <w:szCs w:val="22"/>
-        </w:rPr>
-        <w:tab/>
-        <w:t xml:space="preserve">och </w:t>
-      </w:r>
-      <w:proofErr w:type="spellStart"/>
-      <w:r>
-        <w:rPr>
-          <w:rFonts w:ascii="Arial" w:eastAsia="Georgia" w:hAnsi="Arial" w:cs="Georgia"/>
-          <w:sz w:val="22"/>
-          <w:szCs w:val="22"/>
-        </w:rPr>
-        <w:t>LocalDB</w:t>
-      </w:r>
-      <w:proofErr w:type="spellEnd"/>
-      <w:r>
-        <w:rPr>
-          <w:rFonts w:ascii="Arial" w:eastAsia="Georgia" w:hAnsi="Arial" w:cs="Georgia"/>
-          <w:sz w:val="22"/>
-          <w:szCs w:val="22"/>
-        </w:rPr>
-        <w:t xml:space="preserve"> är den externa aktören. Att kommunikationen mellan spelare och d0atabas </w:t>
-      </w:r>
-      <w:r>
-        <w:rPr>
-          <w:rFonts w:ascii="Arial" w:eastAsia="Georgia" w:hAnsi="Arial" w:cs="Georgia"/>
-          <w:sz w:val="22"/>
-          <w:szCs w:val="22"/>
-        </w:rPr>
-        <w:tab/>
-        <w:t xml:space="preserve">fungerar felfritt är absolut </w:t>
-      </w:r>
-      <w:proofErr w:type="spellStart"/>
-      <w:r>
-        <w:rPr>
-          <w:rFonts w:ascii="Arial" w:eastAsia="Georgia" w:hAnsi="Arial" w:cs="Georgia"/>
-          <w:sz w:val="22"/>
-          <w:szCs w:val="22"/>
-        </w:rPr>
-        <w:t>prio</w:t>
-      </w:r>
-      <w:proofErr w:type="spellEnd"/>
-      <w:r>
-        <w:rPr>
-          <w:rFonts w:ascii="Arial" w:eastAsia="Georgia" w:hAnsi="Arial" w:cs="Georgia"/>
-          <w:sz w:val="22"/>
-          <w:szCs w:val="22"/>
-        </w:rPr>
-        <w:t xml:space="preserve"> - annars kan inga spel skapas, laddas eller sparas. Om </w:t>
-      </w:r>
-      <w:r>
-        <w:rPr>
-          <w:rFonts w:ascii="Arial" w:eastAsia="Georgia" w:hAnsi="Arial" w:cs="Georgia"/>
-          <w:sz w:val="22"/>
-          <w:szCs w:val="22"/>
-        </w:rPr>
-        <w:tab/>
-        <w:t xml:space="preserve">förbindelsen inte är aktiv är menyn det enda som kommer kunna visas och systemet </w:t>
-      </w:r>
-      <w:r>
-        <w:rPr>
-          <w:rFonts w:ascii="Arial" w:eastAsia="Georgia" w:hAnsi="Arial" w:cs="Georgia"/>
-          <w:sz w:val="22"/>
-          <w:szCs w:val="22"/>
-        </w:rPr>
-        <w:tab/>
-        <w:t>kommer inte kunna utföra något av valen.</w:t>
-      </w:r>
-    </w:p>
-    <w:p>
-      <w:pPr>
-        <w:spacing w:before="360" w:after="120"/>
-        <w:rPr>
-          <w:rFonts w:hint="eastAsia"/>
-        </w:rPr>
-      </w:pPr>
-      <w:r>
-        <w:rPr>
-          <w:rFonts w:ascii="Arial" w:eastAsia="Georgia" w:hAnsi="Arial" w:cs="Georgia"/>
-          <w:sz w:val="22"/>
-          <w:szCs w:val="22"/>
-        </w:rPr>
-        <w:tab/>
-        <w:t xml:space="preserve">Man kan även se var och vilka </w:t>
-      </w:r>
-      <w:proofErr w:type="spellStart"/>
-      <w:r>
-        <w:rPr>
-          <w:rFonts w:ascii="Arial" w:eastAsia="Georgia" w:hAnsi="Arial" w:cs="Georgia"/>
-          <w:sz w:val="22"/>
-          <w:szCs w:val="22"/>
-        </w:rPr>
-        <w:t>Use</w:t>
-      </w:r>
-      <w:proofErr w:type="spellEnd"/>
-      <w:r>
-        <w:rPr>
-          <w:rFonts w:ascii="Arial" w:eastAsia="Georgia" w:hAnsi="Arial" w:cs="Georgia"/>
-          <w:sz w:val="22"/>
-          <w:szCs w:val="22"/>
-        </w:rPr>
-        <w:t xml:space="preserve">-Cases som inkluderar varandra i de olika scenariers </w:t>
-      </w:r>
-      <w:r>
-        <w:rPr>
-          <w:rFonts w:ascii="Arial" w:eastAsia="Georgia" w:hAnsi="Arial" w:cs="Georgia"/>
-          <w:sz w:val="22"/>
-          <w:szCs w:val="22"/>
-        </w:rPr>
-        <w:tab/>
-        <w:t xml:space="preserve">som finns, men även de som exkluderas (inte är beroende av ett tidigare </w:t>
-      </w:r>
-      <w:proofErr w:type="spellStart"/>
-      <w:r>
-        <w:rPr>
-          <w:rFonts w:ascii="Arial" w:eastAsia="Georgia" w:hAnsi="Arial" w:cs="Georgia"/>
-          <w:sz w:val="22"/>
-          <w:szCs w:val="22"/>
-        </w:rPr>
-        <w:t>case</w:t>
-      </w:r>
-      <w:proofErr w:type="spellEnd"/>
-      <w:r>
-        <w:rPr>
-          <w:rFonts w:ascii="Arial" w:eastAsia="Georgia" w:hAnsi="Arial" w:cs="Georgia"/>
-          <w:sz w:val="22"/>
-          <w:szCs w:val="22"/>
-        </w:rPr>
-        <w:t>).</w:t>
-      </w:r>
-    </w:p>
-    <w:p>
-      <w:pPr>
-        <w:spacing w:before="360" w:after="120"/>
-        <w:rPr>
-          <w:rFonts w:eastAsia="Georgia" w:cs="Georgia"/>
-        </w:rPr>
-      </w:pPr>
     </w:p>
     <w:p>
       <w:pPr>
@@ -648,6 +984,7 @@
                 <w:szCs w:val="22"/>
                 <w:u w:val="single"/>
               </w:rPr>
+              <w:lastRenderedPageBreak/>
               <w:t>Use</w:t>
             </w:r>
             <w:proofErr w:type="spellEnd"/>
@@ -1084,11 +1421,325 @@
       <w:pPr>
         <w:spacing w:before="360" w:after="120"/>
         <w:rPr>
-          <w:rFonts w:hint="eastAsia"/>
-        </w:rPr>
-      </w:pPr>
+          <w:rFonts w:ascii="Arial" w:eastAsia="Georgia" w:hAnsi="Arial" w:cs="Georgia"/>
+        </w:rPr>
+      </w:pPr>
+      <w:r>
+        <w:rPr>
+          <w:rFonts w:ascii="Arial" w:eastAsia="Georgia" w:hAnsi="Arial" w:cs="Georgia"/>
+          <w:sz w:val="28"/>
+          <w:szCs w:val="28"/>
+        </w:rPr>
+        <w:tab/>
+      </w:r>
+      <w:r>
+        <w:rPr>
+          <w:rFonts w:ascii="Arial" w:eastAsia="Georgia" w:hAnsi="Arial" w:cs="Georgia"/>
+          <w:sz w:val="28"/>
+          <w:szCs w:val="28"/>
+        </w:rPr>
+        <w:tab/>
+      </w:r>
+      <w:r>
+        <w:rPr>
+          <w:rFonts w:ascii="Arial" w:eastAsia="Georgia" w:hAnsi="Arial" w:cs="Georgia"/>
+        </w:rPr>
+        <w:t>Standarder</w:t>
+      </w:r>
+      <w:r>
+        <w:rPr>
+          <w:rFonts w:ascii="Arial" w:eastAsia="Georgia" w:hAnsi="Arial" w:cs="Georgia"/>
+        </w:rPr>
+        <w:t xml:space="preserve"> för projekt</w:t>
+      </w:r>
+      <w:r>
+        <w:rPr>
+          <w:rFonts w:ascii="Arial" w:eastAsia="Georgia" w:hAnsi="Arial" w:cs="Georgia"/>
+        </w:rPr>
+        <w:t>et</w:t>
+      </w:r>
+      <w:r>
+        <w:rPr>
+          <w:rFonts w:ascii="Arial" w:eastAsia="Georgia" w:hAnsi="Arial" w:cs="Georgia"/>
+        </w:rPr>
+        <w:t>.</w:t>
+      </w:r>
+    </w:p>
+    <w:p>
+      <w:pPr>
+        <w:spacing w:before="360" w:after="120"/>
+        <w:rPr>
+          <w:rFonts w:ascii="Arial" w:eastAsia="Georgia" w:hAnsi="Arial" w:cs="Georgia"/>
+          <w:sz w:val="22"/>
+          <w:szCs w:val="22"/>
+        </w:rPr>
+      </w:pPr>
+      <w:r>
+        <w:rPr>
+          <w:rFonts w:ascii="Arial" w:eastAsia="Georgia" w:hAnsi="Arial" w:cs="Georgia"/>
+          <w:sz w:val="28"/>
+          <w:szCs w:val="28"/>
+        </w:rPr>
+        <w:tab/>
+      </w:r>
+      <w:r>
+        <w:rPr>
+          <w:rFonts w:ascii="Arial" w:eastAsia="Georgia" w:hAnsi="Arial" w:cs="Georgia"/>
+          <w:sz w:val="28"/>
+          <w:szCs w:val="28"/>
+        </w:rPr>
+        <w:tab/>
+      </w:r>
+      <w:r>
+        <w:rPr>
+          <w:rFonts w:ascii="Arial" w:eastAsia="Georgia" w:hAnsi="Arial" w:cs="Georgia"/>
+          <w:sz w:val="22"/>
+          <w:szCs w:val="22"/>
+        </w:rPr>
+        <w:t xml:space="preserve">Paketnamn ska inledas med </w:t>
+      </w:r>
+      <w:proofErr w:type="gramStart"/>
+      <w:r>
+        <w:rPr>
+          <w:rFonts w:ascii="Arial" w:eastAsia="Georgia" w:hAnsi="Arial" w:cs="Georgia"/>
+          <w:sz w:val="22"/>
+          <w:szCs w:val="22"/>
+        </w:rPr>
+        <w:t>com.ffs.*</w:t>
+      </w:r>
+      <w:proofErr w:type="gramEnd"/>
+    </w:p>
+    <w:p>
+      <w:pPr>
+        <w:spacing w:before="360" w:after="120"/>
+        <w:rPr>
+          <w:rFonts w:ascii="Arial" w:eastAsia="Georgia" w:hAnsi="Arial" w:cs="Georgia"/>
+          <w:sz w:val="22"/>
+          <w:szCs w:val="22"/>
+        </w:rPr>
+      </w:pPr>
+      <w:r>
+        <w:rPr>
+          <w:rFonts w:ascii="Arial" w:eastAsia="Georgia" w:hAnsi="Arial" w:cs="Georgia"/>
+          <w:sz w:val="22"/>
+          <w:szCs w:val="22"/>
+        </w:rPr>
+        <w:tab/>
+      </w:r>
+      <w:r>
+        <w:rPr>
+          <w:rFonts w:ascii="Arial" w:eastAsia="Georgia" w:hAnsi="Arial" w:cs="Georgia"/>
+          <w:sz w:val="22"/>
+          <w:szCs w:val="22"/>
+        </w:rPr>
+        <w:tab/>
+        <w:t xml:space="preserve">Kodformatering i </w:t>
+      </w:r>
+      <w:proofErr w:type="spellStart"/>
+      <w:r>
+        <w:rPr>
+          <w:rFonts w:ascii="Arial" w:eastAsia="Georgia" w:hAnsi="Arial" w:cs="Georgia"/>
+          <w:sz w:val="22"/>
+          <w:szCs w:val="22"/>
+        </w:rPr>
+        <w:t>Eclipse</w:t>
+      </w:r>
+      <w:proofErr w:type="spellEnd"/>
+      <w:r>
+        <w:rPr>
+          <w:rFonts w:ascii="Arial" w:eastAsia="Georgia" w:hAnsi="Arial" w:cs="Georgia"/>
+          <w:sz w:val="22"/>
+          <w:szCs w:val="22"/>
+        </w:rPr>
+        <w:t xml:space="preserve"> ska ske enligt följande </w:t>
+      </w:r>
+      <w:hyperlink r:id="rId6" w:history="1">
+        <w:r>
+          <w:rPr>
+            <w:rStyle w:val="Hyperlnk"/>
+            <w:rFonts w:ascii="Arial" w:eastAsia="Georgia" w:hAnsi="Arial" w:cs="Georgia"/>
+            <w:sz w:val="22"/>
+            <w:szCs w:val="22"/>
+          </w:rPr>
+          <w:t>mall</w:t>
+        </w:r>
+      </w:hyperlink>
+      <w:r>
+        <w:rPr>
+          <w:rFonts w:ascii="Arial" w:eastAsia="Georgia" w:hAnsi="Arial" w:cs="Georgia"/>
+          <w:sz w:val="22"/>
+          <w:szCs w:val="22"/>
+        </w:rPr>
+        <w:t>.</w:t>
+      </w:r>
+    </w:p>
+    <w:p>
+      <w:pPr>
+        <w:spacing w:before="360" w:after="120"/>
+        <w:ind w:left="1418"/>
+        <w:rPr>
+          <w:rFonts w:ascii="Arial" w:eastAsia="Georgia" w:hAnsi="Arial" w:cs="Georgia"/>
+          <w:sz w:val="22"/>
+          <w:szCs w:val="22"/>
+        </w:rPr>
+      </w:pPr>
+      <w:r>
+        <w:rPr>
+          <w:rFonts w:ascii="Arial" w:eastAsia="Georgia" w:hAnsi="Arial" w:cs="Georgia"/>
+          <w:sz w:val="22"/>
+          <w:szCs w:val="22"/>
+        </w:rPr>
+        <w:t xml:space="preserve">För att genomföra de grundläggande enhetstester som krävs skapas ett separat Java projekt som refererar till JUnit5 och de klasser från spelet som ska testas. </w:t>
+      </w:r>
+      <w:r>
+        <w:rPr>
+          <w:rFonts w:ascii="Arial" w:eastAsia="Georgia" w:hAnsi="Arial" w:cs="Georgia"/>
+          <w:sz w:val="22"/>
+          <w:szCs w:val="22"/>
+        </w:rPr>
+        <w:br/>
+        <w:t xml:space="preserve">Testklasserna ska ha samma namn som </w:t>
+      </w:r>
+      <w:r>
+        <w:rPr>
+          <w:rFonts w:ascii="Arial" w:eastAsia="Georgia" w:hAnsi="Arial" w:cs="Georgia"/>
+          <w:sz w:val="22"/>
+          <w:szCs w:val="22"/>
+        </w:rPr>
+        <w:t xml:space="preserve">de klasserna det avser att testa, med tillägget ”Test” på slutet. Testklasserna ska även paketeras på samma vis som de är paketerade i det skarpa projektet, med tillägget </w:t>
+      </w:r>
+      <w:proofErr w:type="spellStart"/>
+      <w:r>
+        <w:rPr>
+          <w:rFonts w:ascii="Arial" w:eastAsia="Georgia" w:hAnsi="Arial" w:cs="Georgia"/>
+          <w:sz w:val="22"/>
+          <w:szCs w:val="22"/>
+        </w:rPr>
+        <w:t>unittest</w:t>
+      </w:r>
+      <w:proofErr w:type="spellEnd"/>
+      <w:r>
+        <w:rPr>
+          <w:rFonts w:ascii="Arial" w:eastAsia="Georgia" w:hAnsi="Arial" w:cs="Georgia"/>
+          <w:sz w:val="22"/>
+          <w:szCs w:val="22"/>
+        </w:rPr>
+        <w:t xml:space="preserve"> i slutet. </w:t>
+      </w:r>
+    </w:p>
+    <w:p>
+      <w:pPr>
+        <w:spacing w:before="360" w:after="120"/>
+        <w:ind w:left="1418"/>
+        <w:rPr>
+          <w:rFonts w:ascii="Arial" w:eastAsia="Georgia" w:hAnsi="Arial" w:cs="Georgia"/>
+          <w:sz w:val="22"/>
+          <w:szCs w:val="22"/>
+        </w:rPr>
+      </w:pPr>
+      <w:r>
+        <w:rPr>
+          <w:rFonts w:ascii="Arial" w:eastAsia="Georgia" w:hAnsi="Arial" w:cs="Georgia"/>
+          <w:sz w:val="22"/>
+          <w:szCs w:val="22"/>
+        </w:rPr>
+        <w:t xml:space="preserve">Om egna klasser för felhantering behöver skapas ska dessa läggas i paketet </w:t>
+      </w:r>
+      <w:proofErr w:type="spellStart"/>
+      <w:proofErr w:type="gramStart"/>
+      <w:r>
+        <w:rPr>
+          <w:rFonts w:ascii="Arial" w:eastAsia="Georgia" w:hAnsi="Arial" w:cs="Georgia"/>
+          <w:sz w:val="22"/>
+          <w:szCs w:val="22"/>
+        </w:rPr>
+        <w:t>util.exceptions</w:t>
+      </w:r>
+      <w:proofErr w:type="gramEnd"/>
+      <w:r>
+        <w:rPr>
+          <w:rFonts w:ascii="Arial" w:eastAsia="Georgia" w:hAnsi="Arial" w:cs="Georgia"/>
+          <w:sz w:val="22"/>
+          <w:szCs w:val="22"/>
+        </w:rPr>
+        <w:t>.x.y</w:t>
+      </w:r>
+      <w:proofErr w:type="spellEnd"/>
+      <w:r>
+        <w:rPr>
+          <w:rFonts w:ascii="Arial" w:eastAsia="Georgia" w:hAnsi="Arial" w:cs="Georgia"/>
+          <w:sz w:val="22"/>
+          <w:szCs w:val="22"/>
+        </w:rPr>
+        <w:t xml:space="preserve"> där ”x” står för den klass och som använder sig av det aktuella </w:t>
+      </w:r>
+      <w:proofErr w:type="spellStart"/>
+      <w:r>
+        <w:rPr>
+          <w:rFonts w:ascii="Arial" w:eastAsia="Georgia" w:hAnsi="Arial" w:cs="Georgia"/>
+          <w:sz w:val="22"/>
+          <w:szCs w:val="22"/>
+        </w:rPr>
+        <w:t>falmeddelandet</w:t>
+      </w:r>
+      <w:proofErr w:type="spellEnd"/>
+      <w:r>
+        <w:rPr>
+          <w:rFonts w:ascii="Arial" w:eastAsia="Georgia" w:hAnsi="Arial" w:cs="Georgia"/>
+          <w:sz w:val="22"/>
+          <w:szCs w:val="22"/>
+        </w:rPr>
+        <w:t xml:space="preserve"> och ”y” vilken metod som avses. </w:t>
+      </w:r>
+      <w:r>
+        <w:rPr>
+          <w:rFonts w:ascii="Arial" w:eastAsia="Georgia" w:hAnsi="Arial" w:cs="Georgia"/>
+          <w:sz w:val="22"/>
+          <w:szCs w:val="22"/>
+        </w:rPr>
+        <w:t xml:space="preserve"> </w:t>
+      </w:r>
+    </w:p>
+    <w:p>
+      <w:pPr>
+        <w:spacing w:before="360" w:after="120"/>
+        <w:rPr>
+          <w:rFonts w:ascii="Arial" w:eastAsia="Georgia" w:hAnsi="Arial" w:cs="Georgia"/>
+        </w:rPr>
+      </w:pPr>
+      <w:r>
+        <w:rPr>
+          <w:rFonts w:ascii="Arial" w:eastAsia="Georgia" w:hAnsi="Arial" w:cs="Georgia"/>
+        </w:rPr>
+        <w:tab/>
+      </w:r>
+      <w:r>
+        <w:rPr>
+          <w:rFonts w:ascii="Arial" w:eastAsia="Georgia" w:hAnsi="Arial" w:cs="Georgia"/>
+        </w:rPr>
+        <w:tab/>
+        <w:t xml:space="preserve">Programöversikt. </w:t>
+      </w:r>
+      <w:r>
+        <w:rPr>
+          <w:rFonts w:ascii="Arial" w:eastAsia="Georgia" w:hAnsi="Arial" w:cs="Georgia"/>
+          <w:sz w:val="28"/>
+          <w:szCs w:val="28"/>
+        </w:rPr>
+        <w:tab/>
+      </w:r>
       <w:bookmarkStart w:id="0" w:name="_GoBack"/>
       <w:bookmarkEnd w:id="0"/>
+    </w:p>
+    <w:p>
+      <w:pPr>
+        <w:spacing w:before="360" w:after="120"/>
+        <w:rPr>
+          <w:rFonts w:ascii="Arial" w:eastAsia="Georgia" w:hAnsi="Arial" w:cs="Georgia"/>
+          <w:sz w:val="22"/>
+          <w:szCs w:val="22"/>
+        </w:rPr>
+      </w:pPr>
       <w:r>
         <w:rPr>
           <w:rFonts w:ascii="Arial" w:eastAsia="Georgia" w:hAnsi="Arial" w:cs="Georgia"/>
@@ -1195,6 +1846,19 @@
         </w:rPr>
         <w:t xml:space="preserve"> oavsett.</w:t>
       </w:r>
+    </w:p>
+    <w:p>
+      <w:pPr>
+        <w:spacing w:before="360" w:after="120"/>
+      </w:pPr>
+    </w:p>
+    <w:p>
+      <w:pPr>
+        <w:spacing w:before="360" w:after="120"/>
+        <w:rPr>
+          <w:rFonts w:hint="eastAsia"/>
+        </w:rPr>
+      </w:pPr>
     </w:p>
     <w:p>
       <w:pPr>
@@ -1224,7 +1888,7 @@
                     <pic:cNvPicPr/>
                   </pic:nvPicPr>
                   <pic:blipFill>
-                    <a:blip r:embed="rId6"/>
+                    <a:blip r:embed="rId7"/>
                     <a:stretch/>
                   </pic:blipFill>
                   <pic:spPr>
@@ -1277,86 +1941,19 @@
     <w:p>
       <w:pPr>
         <w:rPr>
-          <w:rFonts w:eastAsia="Georgia" w:cs="Georgia"/>
-        </w:rPr>
-      </w:pPr>
-    </w:p>
-    <w:p>
-      <w:pPr>
-        <w:rPr>
-          <w:rFonts w:eastAsia="Georgia" w:cs="Georgia"/>
-        </w:rPr>
-      </w:pPr>
-    </w:p>
-    <w:p>
-      <w:pPr>
-        <w:rPr>
-          <w:rFonts w:eastAsia="Georgia" w:cs="Georgia"/>
-        </w:rPr>
-      </w:pPr>
-    </w:p>
-    <w:p>
-      <w:pPr>
-        <w:rPr>
-          <w:rFonts w:eastAsia="Georgia" w:cs="Georgia"/>
-        </w:rPr>
-      </w:pPr>
-    </w:p>
-    <w:p>
-      <w:pPr>
-        <w:rPr>
-          <w:rFonts w:eastAsia="Georgia" w:cs="Georgia"/>
-        </w:rPr>
-      </w:pPr>
-    </w:p>
-    <w:p>
-      <w:pPr>
-        <w:rPr>
-          <w:rFonts w:eastAsia="Georgia" w:cs="Georgia"/>
-        </w:rPr>
-      </w:pPr>
-    </w:p>
-    <w:p>
-      <w:pPr>
-        <w:rPr>
-          <w:rFonts w:eastAsia="Georgia" w:cs="Georgia"/>
-        </w:rPr>
-      </w:pPr>
-    </w:p>
-    <w:p>
-      <w:pPr>
-        <w:rPr>
-          <w:rFonts w:eastAsia="Georgia" w:cs="Georgia"/>
-        </w:rPr>
-      </w:pPr>
-    </w:p>
-    <w:p>
-      <w:pPr>
-        <w:rPr>
-          <w:rFonts w:eastAsia="Georgia" w:cs="Georgia"/>
-        </w:rPr>
-      </w:pPr>
-    </w:p>
-    <w:p>
-      <w:pPr>
-        <w:rPr>
-          <w:rFonts w:eastAsia="Georgia" w:cs="Georgia"/>
-        </w:rPr>
-      </w:pPr>
-    </w:p>
-    <w:p>
-      <w:pPr>
-        <w:rPr>
-          <w:rFonts w:eastAsia="Georgia" w:cs="Georgia"/>
-        </w:rPr>
-      </w:pPr>
-    </w:p>
-    <w:p>
-      <w:pPr>
-        <w:rPr>
-          <w:rFonts w:eastAsia="Georgia" w:cs="Georgia"/>
-        </w:rPr>
-      </w:pPr>
+          <w:rFonts w:ascii="Arial" w:eastAsia="Georgia" w:hAnsi="Arial" w:cs="Georgia"/>
+          <w:sz w:val="22"/>
+          <w:szCs w:val="22"/>
+        </w:rPr>
+      </w:pPr>
+      <w:r>
+        <w:rPr>
+          <w:rFonts w:ascii="Arial" w:eastAsia="Georgia" w:hAnsi="Arial" w:cs="Georgia"/>
+          <w:sz w:val="22"/>
+          <w:szCs w:val="22"/>
+        </w:rPr>
+        <w:t>Nästa bild visar istället hur data skickas mellan de olika objekten/enheterna.</w:t>
+      </w:r>
     </w:p>
     <w:p>
       <w:pPr>
@@ -1364,14 +1961,6 @@
           <w:rFonts w:hint="eastAsia"/>
         </w:rPr>
       </w:pPr>
-      <w:r>
-        <w:rPr>
-          <w:rFonts w:ascii="Arial" w:eastAsia="Georgia" w:hAnsi="Arial" w:cs="Georgia"/>
-          <w:sz w:val="22"/>
-          <w:szCs w:val="22"/>
-        </w:rPr>
-        <w:t>Nästa bild visar istället hur data skickas mellan de olika objekten/enheterna.</w:t>
-      </w:r>
     </w:p>
     <w:p>
       <w:pPr>
@@ -1383,7 +1972,6 @@
         <w:rPr>
           <w:noProof/>
         </w:rPr>
-        <w:lastRenderedPageBreak/>
         <w:drawing>
           <wp:inline distT="0" distB="0" distL="0" distR="0" wp14:anchorId="5CD2D7F1">
             <wp:extent cx="5745480" cy="3125470"/>
@@ -1398,7 +1986,7 @@
                     <pic:cNvPicPr/>
                   </pic:nvPicPr>
                   <pic:blipFill>
-                    <a:blip r:embed="rId7"/>
+                    <a:blip r:embed="rId8"/>
                     <a:stretch/>
                   </pic:blipFill>
                   <pic:spPr>
@@ -1448,12 +2036,51 @@
           <w:b/>
         </w:rPr>
       </w:pPr>
-      <w:r>
+    </w:p>
+    <w:p>
+      <w:pPr>
         <w:rPr>
           <w:rFonts w:eastAsia="Georgia" w:cs="Georgia"/>
           <w:b/>
         </w:rPr>
-        <w:t xml:space="preserve">Översikt av spelets huvudsakliga processer </w:t>
+      </w:pPr>
+    </w:p>
+    <w:p>
+      <w:pPr>
+        <w:rPr>
+          <w:rFonts w:eastAsia="Georgia" w:cs="Georgia"/>
+          <w:b/>
+        </w:rPr>
+      </w:pPr>
+    </w:p>
+    <w:p>
+      <w:pPr>
+        <w:rPr>
+          <w:rFonts w:eastAsia="Georgia" w:cs="Georgia"/>
+          <w:b/>
+        </w:rPr>
+      </w:pPr>
+      <w:r>
+        <w:rPr>
+          <w:rFonts w:eastAsia="Georgia" w:cs="Georgia"/>
+          <w:b/>
+        </w:rPr>
+        <w:lastRenderedPageBreak/>
+        <w:t>Översikt av</w:t>
+      </w:r>
+      <w:r>
+        <w:rPr>
+          <w:rFonts w:eastAsia="Georgia" w:cs="Georgia"/>
+          <w:b/>
+        </w:rPr>
+        <w:t xml:space="preserve"> spelets</w:t>
+      </w:r>
+      <w:r>
+        <w:rPr>
+          <w:rFonts w:eastAsia="Georgia" w:cs="Georgia"/>
+          <w:b/>
+        </w:rPr>
+        <w:t xml:space="preserve"> huvudsakliga processer</w:t>
       </w:r>
     </w:p>
     <w:p>
@@ -1548,7 +2175,13 @@
               <w:rPr>
                 <w:rFonts w:eastAsia="Georgia" w:cs="Georgia"/>
               </w:rPr>
-              <w:t>den process som ansvarar för att ta emot input från användaren.</w:t>
+              <w:t>D</w:t>
+            </w:r>
+            <w:r>
+              <w:rPr>
+                <w:rFonts w:eastAsia="Georgia" w:cs="Georgia"/>
+              </w:rPr>
+              <w:t>en process som ansvarar för att ta emot input från användaren.</w:t>
             </w:r>
           </w:p>
         </w:tc>
@@ -1832,188 +2465,6 @@
     <w:p>
       <w:pPr>
         <w:rPr>
-          <w:rFonts w:eastAsia="Georgia" w:cs="Georgia"/>
-        </w:rPr>
-      </w:pPr>
-    </w:p>
-    <w:p>
-      <w:pPr>
-        <w:rPr>
-          <w:rFonts w:eastAsia="Georgia" w:cs="Georgia"/>
-        </w:rPr>
-      </w:pPr>
-    </w:p>
-    <w:p>
-      <w:pPr>
-        <w:rPr>
-          <w:rFonts w:eastAsia="Georgia" w:cs="Georgia"/>
-        </w:rPr>
-      </w:pPr>
-    </w:p>
-    <w:p>
-      <w:pPr>
-        <w:rPr>
-          <w:rFonts w:eastAsia="Georgia" w:cs="Georgia"/>
-        </w:rPr>
-      </w:pPr>
-    </w:p>
-    <w:p>
-      <w:pPr>
-        <w:rPr>
-          <w:rFonts w:eastAsia="Georgia" w:cs="Georgia"/>
-        </w:rPr>
-      </w:pPr>
-    </w:p>
-    <w:p>
-      <w:pPr>
-        <w:rPr>
-          <w:rFonts w:eastAsia="Georgia" w:cs="Georgia"/>
-        </w:rPr>
-      </w:pPr>
-    </w:p>
-    <w:p>
-      <w:pPr>
-        <w:rPr>
-          <w:rFonts w:eastAsia="Georgia" w:cs="Georgia"/>
-        </w:rPr>
-      </w:pPr>
-    </w:p>
-    <w:p>
-      <w:pPr>
-        <w:rPr>
-          <w:rFonts w:eastAsia="Georgia" w:cs="Georgia"/>
-        </w:rPr>
-      </w:pPr>
-    </w:p>
-    <w:p>
-      <w:pPr>
-        <w:rPr>
-          <w:rFonts w:eastAsia="Georgia" w:cs="Georgia"/>
-        </w:rPr>
-      </w:pPr>
-    </w:p>
-    <w:p>
-      <w:pPr>
-        <w:rPr>
-          <w:rFonts w:eastAsia="Georgia" w:cs="Georgia"/>
-        </w:rPr>
-      </w:pPr>
-    </w:p>
-    <w:p>
-      <w:pPr>
-        <w:rPr>
-          <w:rFonts w:eastAsia="Georgia" w:cs="Georgia"/>
-        </w:rPr>
-      </w:pPr>
-    </w:p>
-    <w:p>
-      <w:pPr>
-        <w:rPr>
-          <w:rFonts w:eastAsia="Georgia" w:cs="Georgia"/>
-        </w:rPr>
-      </w:pPr>
-    </w:p>
-    <w:p>
-      <w:pPr>
-        <w:rPr>
-          <w:rFonts w:eastAsia="Georgia" w:cs="Georgia"/>
-        </w:rPr>
-      </w:pPr>
-    </w:p>
-    <w:p>
-      <w:pPr>
-        <w:rPr>
-          <w:rFonts w:eastAsia="Georgia" w:cs="Georgia"/>
-        </w:rPr>
-      </w:pPr>
-    </w:p>
-    <w:p>
-      <w:pPr>
-        <w:rPr>
-          <w:rFonts w:eastAsia="Georgia" w:cs="Georgia"/>
-        </w:rPr>
-      </w:pPr>
-    </w:p>
-    <w:p>
-      <w:pPr>
-        <w:rPr>
-          <w:rFonts w:eastAsia="Georgia" w:cs="Georgia"/>
-        </w:rPr>
-      </w:pPr>
-    </w:p>
-    <w:p>
-      <w:pPr>
-        <w:rPr>
-          <w:rFonts w:eastAsia="Georgia" w:cs="Georgia"/>
-        </w:rPr>
-      </w:pPr>
-    </w:p>
-    <w:p>
-      <w:pPr>
-        <w:rPr>
-          <w:rFonts w:eastAsia="Georgia" w:cs="Georgia"/>
-        </w:rPr>
-      </w:pPr>
-    </w:p>
-    <w:p>
-      <w:pPr>
-        <w:rPr>
-          <w:rFonts w:eastAsia="Georgia" w:cs="Georgia"/>
-        </w:rPr>
-      </w:pPr>
-    </w:p>
-    <w:p>
-      <w:pPr>
-        <w:rPr>
-          <w:rFonts w:eastAsia="Georgia" w:cs="Georgia"/>
-        </w:rPr>
-      </w:pPr>
-    </w:p>
-    <w:p>
-      <w:pPr>
-        <w:rPr>
-          <w:rFonts w:eastAsia="Georgia" w:cs="Georgia"/>
-        </w:rPr>
-      </w:pPr>
-    </w:p>
-    <w:p>
-      <w:pPr>
-        <w:rPr>
-          <w:rFonts w:eastAsia="Georgia" w:cs="Georgia"/>
-        </w:rPr>
-      </w:pPr>
-    </w:p>
-    <w:p>
-      <w:pPr>
-        <w:rPr>
-          <w:rFonts w:eastAsia="Georgia" w:cs="Georgia"/>
-        </w:rPr>
-      </w:pPr>
-    </w:p>
-    <w:p>
-      <w:pPr>
-        <w:rPr>
-          <w:rFonts w:eastAsia="Georgia" w:cs="Georgia"/>
-        </w:rPr>
-      </w:pPr>
-    </w:p>
-    <w:p>
-      <w:pPr>
-        <w:rPr>
-          <w:rFonts w:eastAsia="Georgia" w:cs="Georgia"/>
-        </w:rPr>
-      </w:pPr>
-    </w:p>
-    <w:p>
-      <w:pPr>
-        <w:rPr>
-          <w:rFonts w:eastAsia="Georgia" w:cs="Georgia"/>
-        </w:rPr>
-      </w:pPr>
-    </w:p>
-    <w:p>
-      <w:pPr>
-        <w:rPr>
           <w:rFonts w:hint="eastAsia"/>
         </w:rPr>
       </w:pPr>
@@ -2037,24 +2488,259 @@
     <w:p>
       <w:pPr>
         <w:rPr>
-          <w:rFonts w:hint="eastAsia"/>
-        </w:rPr>
-      </w:pPr>
-      <w:r>
-        <w:rPr>
           <w:rFonts w:ascii="Arial" w:eastAsia="Georgia" w:hAnsi="Arial" w:cs="Georgia"/>
           <w:sz w:val="28"/>
           <w:szCs w:val="28"/>
         </w:rPr>
-        <w:t xml:space="preserve">2.4 </w:t>
-      </w:r>
-      <w:proofErr w:type="spellStart"/>
-      <w:r>
+      </w:pPr>
+    </w:p>
+    <w:p>
+      <w:pPr>
         <w:rPr>
           <w:rFonts w:ascii="Arial" w:eastAsia="Georgia" w:hAnsi="Arial" w:cs="Georgia"/>
           <w:sz w:val="28"/>
           <w:szCs w:val="28"/>
         </w:rPr>
+      </w:pPr>
+    </w:p>
+    <w:p>
+      <w:pPr>
+        <w:rPr>
+          <w:rFonts w:ascii="Arial" w:eastAsia="Georgia" w:hAnsi="Arial" w:cs="Georgia"/>
+          <w:sz w:val="28"/>
+          <w:szCs w:val="28"/>
+        </w:rPr>
+      </w:pPr>
+    </w:p>
+    <w:p>
+      <w:pPr>
+        <w:rPr>
+          <w:rFonts w:ascii="Arial" w:eastAsia="Georgia" w:hAnsi="Arial" w:cs="Georgia"/>
+          <w:sz w:val="28"/>
+          <w:szCs w:val="28"/>
+        </w:rPr>
+      </w:pPr>
+    </w:p>
+    <w:p>
+      <w:pPr>
+        <w:rPr>
+          <w:rFonts w:ascii="Arial" w:eastAsia="Georgia" w:hAnsi="Arial" w:cs="Georgia"/>
+          <w:sz w:val="28"/>
+          <w:szCs w:val="28"/>
+        </w:rPr>
+      </w:pPr>
+    </w:p>
+    <w:p>
+      <w:pPr>
+        <w:rPr>
+          <w:rFonts w:ascii="Arial" w:eastAsia="Georgia" w:hAnsi="Arial" w:cs="Georgia"/>
+          <w:sz w:val="28"/>
+          <w:szCs w:val="28"/>
+        </w:rPr>
+      </w:pPr>
+    </w:p>
+    <w:p>
+      <w:pPr>
+        <w:rPr>
+          <w:rFonts w:ascii="Arial" w:eastAsia="Georgia" w:hAnsi="Arial" w:cs="Georgia"/>
+          <w:sz w:val="28"/>
+          <w:szCs w:val="28"/>
+        </w:rPr>
+      </w:pPr>
+    </w:p>
+    <w:p>
+      <w:pPr>
+        <w:rPr>
+          <w:rFonts w:ascii="Arial" w:eastAsia="Georgia" w:hAnsi="Arial" w:cs="Georgia"/>
+          <w:sz w:val="28"/>
+          <w:szCs w:val="28"/>
+        </w:rPr>
+      </w:pPr>
+    </w:p>
+    <w:p>
+      <w:pPr>
+        <w:rPr>
+          <w:rFonts w:ascii="Arial" w:eastAsia="Georgia" w:hAnsi="Arial" w:cs="Georgia"/>
+          <w:sz w:val="28"/>
+          <w:szCs w:val="28"/>
+        </w:rPr>
+      </w:pPr>
+    </w:p>
+    <w:p>
+      <w:pPr>
+        <w:rPr>
+          <w:rFonts w:ascii="Arial" w:eastAsia="Georgia" w:hAnsi="Arial" w:cs="Georgia"/>
+          <w:sz w:val="28"/>
+          <w:szCs w:val="28"/>
+        </w:rPr>
+      </w:pPr>
+    </w:p>
+    <w:p>
+      <w:pPr>
+        <w:rPr>
+          <w:rFonts w:ascii="Arial" w:eastAsia="Georgia" w:hAnsi="Arial" w:cs="Georgia"/>
+          <w:sz w:val="28"/>
+          <w:szCs w:val="28"/>
+        </w:rPr>
+      </w:pPr>
+    </w:p>
+    <w:p>
+      <w:pPr>
+        <w:rPr>
+          <w:rFonts w:ascii="Arial" w:eastAsia="Georgia" w:hAnsi="Arial" w:cs="Georgia"/>
+          <w:sz w:val="28"/>
+          <w:szCs w:val="28"/>
+        </w:rPr>
+      </w:pPr>
+    </w:p>
+    <w:p>
+      <w:pPr>
+        <w:rPr>
+          <w:rFonts w:ascii="Arial" w:eastAsia="Georgia" w:hAnsi="Arial" w:cs="Georgia"/>
+          <w:sz w:val="28"/>
+          <w:szCs w:val="28"/>
+        </w:rPr>
+      </w:pPr>
+    </w:p>
+    <w:p>
+      <w:pPr>
+        <w:rPr>
+          <w:rFonts w:ascii="Arial" w:eastAsia="Georgia" w:hAnsi="Arial" w:cs="Georgia"/>
+          <w:sz w:val="28"/>
+          <w:szCs w:val="28"/>
+        </w:rPr>
+      </w:pPr>
+    </w:p>
+    <w:p>
+      <w:pPr>
+        <w:rPr>
+          <w:rFonts w:ascii="Arial" w:eastAsia="Georgia" w:hAnsi="Arial" w:cs="Georgia"/>
+          <w:sz w:val="28"/>
+          <w:szCs w:val="28"/>
+        </w:rPr>
+      </w:pPr>
+    </w:p>
+    <w:p>
+      <w:pPr>
+        <w:rPr>
+          <w:rFonts w:ascii="Arial" w:eastAsia="Georgia" w:hAnsi="Arial" w:cs="Georgia"/>
+          <w:sz w:val="28"/>
+          <w:szCs w:val="28"/>
+        </w:rPr>
+      </w:pPr>
+    </w:p>
+    <w:p>
+      <w:pPr>
+        <w:rPr>
+          <w:rFonts w:ascii="Arial" w:eastAsia="Georgia" w:hAnsi="Arial" w:cs="Georgia"/>
+          <w:sz w:val="28"/>
+          <w:szCs w:val="28"/>
+        </w:rPr>
+      </w:pPr>
+    </w:p>
+    <w:p>
+      <w:pPr>
+        <w:rPr>
+          <w:rFonts w:ascii="Arial" w:eastAsia="Georgia" w:hAnsi="Arial" w:cs="Georgia"/>
+          <w:sz w:val="28"/>
+          <w:szCs w:val="28"/>
+        </w:rPr>
+      </w:pPr>
+    </w:p>
+    <w:p>
+      <w:pPr>
+        <w:rPr>
+          <w:rFonts w:ascii="Arial" w:eastAsia="Georgia" w:hAnsi="Arial" w:cs="Georgia"/>
+          <w:sz w:val="28"/>
+          <w:szCs w:val="28"/>
+        </w:rPr>
+      </w:pPr>
+    </w:p>
+    <w:p>
+      <w:pPr>
+        <w:rPr>
+          <w:rFonts w:ascii="Arial" w:eastAsia="Georgia" w:hAnsi="Arial" w:cs="Georgia"/>
+          <w:sz w:val="28"/>
+          <w:szCs w:val="28"/>
+        </w:rPr>
+      </w:pPr>
+    </w:p>
+    <w:p>
+      <w:pPr>
+        <w:rPr>
+          <w:rFonts w:ascii="Arial" w:eastAsia="Georgia" w:hAnsi="Arial" w:cs="Georgia"/>
+          <w:sz w:val="28"/>
+          <w:szCs w:val="28"/>
+        </w:rPr>
+      </w:pPr>
+    </w:p>
+    <w:p>
+      <w:pPr>
+        <w:rPr>
+          <w:rFonts w:ascii="Arial" w:eastAsia="Georgia" w:hAnsi="Arial" w:cs="Georgia"/>
+          <w:sz w:val="28"/>
+          <w:szCs w:val="28"/>
+        </w:rPr>
+      </w:pPr>
+    </w:p>
+    <w:p>
+      <w:pPr>
+        <w:rPr>
+          <w:rFonts w:ascii="Arial" w:eastAsia="Georgia" w:hAnsi="Arial" w:cs="Georgia"/>
+          <w:sz w:val="28"/>
+          <w:szCs w:val="28"/>
+        </w:rPr>
+      </w:pPr>
+    </w:p>
+    <w:p>
+      <w:pPr>
+        <w:rPr>
+          <w:rFonts w:ascii="Arial" w:eastAsia="Georgia" w:hAnsi="Arial" w:cs="Georgia"/>
+          <w:sz w:val="28"/>
+          <w:szCs w:val="28"/>
+        </w:rPr>
+      </w:pPr>
+    </w:p>
+    <w:p>
+      <w:pPr>
+        <w:rPr>
+          <w:rFonts w:ascii="Arial" w:eastAsia="Georgia" w:hAnsi="Arial" w:cs="Georgia"/>
+          <w:sz w:val="28"/>
+          <w:szCs w:val="28"/>
+        </w:rPr>
+      </w:pPr>
+    </w:p>
+    <w:p>
+      <w:pPr>
+        <w:rPr>
+          <w:rFonts w:ascii="Arial" w:eastAsia="Georgia" w:hAnsi="Arial" w:cs="Georgia"/>
+          <w:sz w:val="28"/>
+          <w:szCs w:val="28"/>
+        </w:rPr>
+      </w:pPr>
+    </w:p>
+    <w:p>
+      <w:pPr>
+        <w:rPr>
+          <w:rFonts w:hint="eastAsia"/>
+        </w:rPr>
+      </w:pPr>
+      <w:r>
+        <w:rPr>
+          <w:rFonts w:ascii="Arial" w:eastAsia="Georgia" w:hAnsi="Arial" w:cs="Georgia"/>
+          <w:sz w:val="28"/>
+          <w:szCs w:val="28"/>
+        </w:rPr>
+        <w:lastRenderedPageBreak/>
+        <w:t xml:space="preserve">2.4 </w:t>
+      </w:r>
+      <w:proofErr w:type="spellStart"/>
+      <w:r>
+        <w:rPr>
+          <w:rFonts w:ascii="Arial" w:eastAsia="Georgia" w:hAnsi="Arial" w:cs="Georgia"/>
+          <w:sz w:val="28"/>
+          <w:szCs w:val="28"/>
+        </w:rPr>
         <w:t>Interactions</w:t>
       </w:r>
       <w:proofErr w:type="spellEnd"/>
@@ -2075,7 +2761,9 @@
     <w:p>
       <w:pPr>
         <w:rPr>
-          <w:rFonts w:hint="eastAsia"/>
+          <w:rFonts w:ascii="Arial" w:eastAsia="Georgia" w:hAnsi="Arial" w:cs="Georgia"/>
+          <w:sz w:val="22"/>
+          <w:szCs w:val="22"/>
         </w:rPr>
       </w:pPr>
       <w:r>
@@ -2127,36 +2815,26 @@
           <w:szCs w:val="22"/>
         </w:rPr>
         <w:tab/>
-        <w:t>diagrammet visar de funktioner som körs baserat på valet.</w:t>
-      </w:r>
-    </w:p>
-    <w:p>
-      <w:pPr>
-        <w:rPr>
-          <w:rFonts w:eastAsia="Georgia" w:cs="Georgia"/>
-        </w:rPr>
-      </w:pPr>
-    </w:p>
-    <w:p>
-      <w:pPr>
-        <w:rPr>
-          <w:rFonts w:ascii="Arial" w:eastAsia="Georgia" w:hAnsi="Arial" w:cs="Georgia"/>
-        </w:rPr>
-      </w:pPr>
-    </w:p>
-    <w:p>
-      <w:pPr>
-        <w:rPr>
-          <w:rFonts w:hint="eastAsia"/>
-        </w:rPr>
-      </w:pPr>
+        <w:t>diagrammet visar de funktioner som körs baserat på valet</w:t>
+      </w:r>
+      <w:r>
+        <w:rPr>
+          <w:rFonts w:ascii="Arial" w:eastAsia="Georgia" w:hAnsi="Arial" w:cs="Georgia"/>
+          <w:sz w:val="22"/>
+          <w:szCs w:val="22"/>
+        </w:rPr>
+        <w:t>.</w:t>
+      </w:r>
+    </w:p>
+    <w:p/>
+    <w:p>
       <w:r>
         <w:rPr>
           <w:noProof/>
         </w:rPr>
         <w:drawing>
           <wp:inline distT="0" distB="0" distL="0" distR="0">
-            <wp:extent cx="5731510" cy="5094605"/>
+            <wp:extent cx="5890260" cy="5235714"/>
             <wp:effectExtent l="0" t="0" r="0" b="0"/>
             <wp:docPr id="5" name="Picture 6"/>
             <wp:cNvGraphicFramePr>
@@ -2172,7 +2850,7 @@
                     </pic:cNvPicPr>
                   </pic:nvPicPr>
                   <pic:blipFill>
-                    <a:blip r:embed="rId8"/>
+                    <a:blip r:embed="rId9"/>
                     <a:stretch>
                       <a:fillRect/>
                     </a:stretch>
@@ -2180,7 +2858,7 @@
                   <pic:spPr bwMode="auto">
                     <a:xfrm>
                       <a:off x="0" y="0"/>
-                      <a:ext cx="5731510" cy="5094605"/>
+                      <a:ext cx="5902536" cy="5246626"/>
                     </a:xfrm>
                     <a:prstGeom prst="rect">
                       <a:avLst/>
@@ -2201,6 +2879,14 @@
           <w:szCs w:val="22"/>
         </w:rPr>
       </w:pPr>
+      <w:r>
+        <w:rPr>
+          <w:rFonts w:ascii="Arial" w:eastAsia="Georgia" w:hAnsi="Arial" w:cs="Georgia"/>
+          <w:sz w:val="22"/>
+          <w:szCs w:val="22"/>
+        </w:rPr>
+        <w:t xml:space="preserve"> </w:t>
+      </w:r>
     </w:p>
     <w:p>
       <w:pPr>
@@ -3366,6 +4052,29 @@
       </w:tblBorders>
     </w:tblPr>
   </w:style>
+  <w:style w:type="character" w:styleId="Hyperlnk">
+    <w:name w:val="Hyperlink"/>
+    <w:basedOn w:val="Standardstycketeckensnitt"/>
+    <w:uiPriority w:val="99"/>
+    <w:unhideWhenUsed/>
+    <w:rsid w:val="009E52B5"/>
+    <w:rPr>
+      <w:color w:val="0563C1" w:themeColor="hyperlink"/>
+      <w:u w:val="single"/>
+    </w:rPr>
+  </w:style>
+  <w:style w:type="character" w:styleId="Olstomnmnande">
+    <w:name w:val="Unresolved Mention"/>
+    <w:basedOn w:val="Standardstycketeckensnitt"/>
+    <w:uiPriority w:val="99"/>
+    <w:semiHidden/>
+    <w:unhideWhenUsed/>
+    <w:rsid w:val="009E52B5"/>
+    <w:rPr>
+      <w:color w:val="605E5C"/>
+      <w:shd w:val="clear" w:color="auto" w:fill="E1DFDD"/>
+    </w:rPr>
+  </w:style>
 </w:styles>
 </file>
 

</xml_diff>